<commit_message>
2/6 - update spec
</commit_message>
<xml_diff>
--- a/experiments/python/PulseTray/PulseTray spec.docx
+++ b/experiments/python/PulseTray/PulseTray spec.docx
@@ -54,7 +54,7 @@
     <w:p>
       <w:r>
         <w:pict w14:anchorId="3B688401">
-          <v:rect id="_x0000_i1121" style="width:0;height:1.5pt" o:hralign="center" o:hrstd="t" o:hr="t" fillcolor="#a0a0a0" stroked="f"/>
+          <v:rect id="_x0000_i1025" style="width:0;height:1.5pt" o:hralign="center" o:hrstd="t" o:hr="t" fillcolor="#a0a0a0" stroked="f"/>
         </w:pict>
       </w:r>
     </w:p>
@@ -156,7 +156,7 @@
     <w:p>
       <w:r>
         <w:pict w14:anchorId="339CFCF8">
-          <v:rect id="_x0000_i1122" style="width:0;height:1.5pt" o:hralign="center" o:hrstd="t" o:hr="t" fillcolor="#a0a0a0" stroked="f"/>
+          <v:rect id="_x0000_i1026" style="width:0;height:1.5pt" o:hralign="center" o:hrstd="t" o:hr="t" fillcolor="#a0a0a0" stroked="f"/>
         </w:pict>
       </w:r>
     </w:p>
@@ -211,7 +211,7 @@
     <w:p>
       <w:r>
         <w:pict w14:anchorId="28A1916F">
-          <v:rect id="_x0000_i1123" style="width:0;height:1.5pt" o:hralign="center" o:hrstd="t" o:hr="t" fillcolor="#a0a0a0" stroked="f"/>
+          <v:rect id="_x0000_i1027" style="width:0;height:1.5pt" o:hralign="center" o:hrstd="t" o:hr="t" fillcolor="#a0a0a0" stroked="f"/>
         </w:pict>
       </w:r>
     </w:p>
@@ -266,7 +266,7 @@
     <w:p>
       <w:r>
         <w:pict w14:anchorId="595512E9">
-          <v:rect id="_x0000_i1124" style="width:0;height:1.5pt" o:hralign="center" o:hrstd="t" o:hr="t" fillcolor="#a0a0a0" stroked="f"/>
+          <v:rect id="_x0000_i1028" style="width:0;height:1.5pt" o:hralign="center" o:hrstd="t" o:hr="t" fillcolor="#a0a0a0" stroked="f"/>
         </w:pict>
       </w:r>
     </w:p>
@@ -415,7 +415,7 @@
     <w:p>
       <w:r>
         <w:pict w14:anchorId="2FC34857">
-          <v:rect id="_x0000_i1125" style="width:0;height:1.5pt" o:hralign="center" o:hrstd="t" o:hr="t" fillcolor="#a0a0a0" stroked="f"/>
+          <v:rect id="_x0000_i1029" style="width:0;height:1.5pt" o:hralign="center" o:hrstd="t" o:hr="t" fillcolor="#a0a0a0" stroked="f"/>
         </w:pict>
       </w:r>
     </w:p>
@@ -525,7 +525,7 @@
     <w:p>
       <w:r>
         <w:pict w14:anchorId="71BB0752">
-          <v:rect id="_x0000_i1126" style="width:0;height:1.5pt" o:hralign="center" o:hrstd="t" o:hr="t" fillcolor="#a0a0a0" stroked="f"/>
+          <v:rect id="_x0000_i1030" style="width:0;height:1.5pt" o:hralign="center" o:hrstd="t" o:hr="t" fillcolor="#a0a0a0" stroked="f"/>
         </w:pict>
       </w:r>
     </w:p>
@@ -802,7 +802,7 @@
     <w:p>
       <w:r>
         <w:pict w14:anchorId="2F14CD33">
-          <v:rect id="_x0000_i1127" style="width:0;height:1.5pt" o:hralign="center" o:hrstd="t" o:hr="t" fillcolor="#a0a0a0" stroked="f"/>
+          <v:rect id="_x0000_i1031" style="width:0;height:1.5pt" o:hralign="center" o:hrstd="t" o:hr="t" fillcolor="#a0a0a0" stroked="f"/>
         </w:pict>
       </w:r>
     </w:p>
@@ -907,7 +907,7 @@
     <w:p>
       <w:r>
         <w:pict w14:anchorId="4C10F378">
-          <v:rect id="_x0000_i1128" style="width:0;height:1.5pt" o:hralign="center" o:hrstd="t" o:hr="t" fillcolor="#a0a0a0" stroked="f"/>
+          <v:rect id="_x0000_i1032" style="width:0;height:1.5pt" o:hralign="center" o:hrstd="t" o:hr="t" fillcolor="#a0a0a0" stroked="f"/>
         </w:pict>
       </w:r>
     </w:p>
@@ -1009,7 +1009,7 @@
     <w:p>
       <w:r>
         <w:pict w14:anchorId="4159298C">
-          <v:rect id="_x0000_i1129" style="width:0;height:1.5pt" o:hralign="center" o:hrstd="t" o:hr="t" fillcolor="#a0a0a0" stroked="f"/>
+          <v:rect id="_x0000_i1033" style="width:0;height:1.5pt" o:hralign="center" o:hrstd="t" o:hr="t" fillcolor="#a0a0a0" stroked="f"/>
         </w:pict>
       </w:r>
     </w:p>
@@ -1218,7 +1218,7 @@
     <w:p>
       <w:r>
         <w:pict w14:anchorId="149BA95E">
-          <v:rect id="_x0000_i1130" style="width:0;height:1.5pt" o:hralign="center" o:hrstd="t" o:hr="t" fillcolor="#a0a0a0" stroked="f"/>
+          <v:rect id="_x0000_i1034" style="width:0;height:1.5pt" o:hralign="center" o:hrstd="t" o:hr="t" fillcolor="#a0a0a0" stroked="f"/>
         </w:pict>
       </w:r>
     </w:p>
@@ -1310,7 +1310,7 @@
     <w:p>
       <w:r>
         <w:pict w14:anchorId="32BD35E5">
-          <v:rect id="_x0000_i1131" style="width:0;height:1.5pt" o:hralign="center" o:hrstd="t" o:hr="t" fillcolor="#a0a0a0" stroked="f"/>
+          <v:rect id="_x0000_i1035" style="width:0;height:1.5pt" o:hralign="center" o:hrstd="t" o:hr="t" fillcolor="#a0a0a0" stroked="f"/>
         </w:pict>
       </w:r>
     </w:p>
@@ -1344,13 +1344,8 @@
         <w:t xml:space="preserve">  "</w:t>
       </w:r>
       <w:proofErr w:type="spellStart"/>
-      <w:proofErr w:type="gramStart"/>
-      <w:r>
-        <w:t>poll</w:t>
-      </w:r>
-      <w:proofErr w:type="gramEnd"/>
-      <w:r>
-        <w:t>_interval</w:t>
+      <w:r>
+        <w:t>poll_interval</w:t>
       </w:r>
       <w:proofErr w:type="spellEnd"/>
       <w:r>
@@ -1362,13 +1357,8 @@
         <w:t xml:space="preserve">  "</w:t>
       </w:r>
       <w:proofErr w:type="spellStart"/>
-      <w:proofErr w:type="gramStart"/>
-      <w:r>
-        <w:t>cpu</w:t>
-      </w:r>
-      <w:proofErr w:type="gramEnd"/>
-      <w:r>
-        <w:t>_alert</w:t>
+      <w:r>
+        <w:t>cpu_alert</w:t>
       </w:r>
       <w:proofErr w:type="spellEnd"/>
       <w:r>
@@ -1380,13 +1370,8 @@
         <w:t xml:space="preserve">  "</w:t>
       </w:r>
       <w:proofErr w:type="spellStart"/>
-      <w:proofErr w:type="gramStart"/>
-      <w:r>
-        <w:t>memory</w:t>
-      </w:r>
-      <w:proofErr w:type="gramEnd"/>
-      <w:r>
-        <w:t>_alert</w:t>
+      <w:r>
+        <w:t>memory_alert</w:t>
       </w:r>
       <w:proofErr w:type="spellEnd"/>
       <w:r>
@@ -1398,13 +1383,8 @@
         <w:t xml:space="preserve">  "</w:t>
       </w:r>
       <w:proofErr w:type="spellStart"/>
-      <w:proofErr w:type="gramStart"/>
-      <w:r>
-        <w:t>disk</w:t>
-      </w:r>
-      <w:proofErr w:type="gramEnd"/>
-      <w:r>
-        <w:t>_alert</w:t>
+      <w:r>
+        <w:t>disk_alert</w:t>
       </w:r>
       <w:proofErr w:type="spellEnd"/>
       <w:r>
@@ -1416,13 +1396,8 @@
         <w:t xml:space="preserve">  "</w:t>
       </w:r>
       <w:proofErr w:type="spellStart"/>
-      <w:proofErr w:type="gramStart"/>
-      <w:r>
-        <w:t>history</w:t>
-      </w:r>
-      <w:proofErr w:type="gramEnd"/>
-      <w:r>
-        <w:t>_minutes</w:t>
+      <w:r>
+        <w:t>history_minutes</w:t>
       </w:r>
       <w:proofErr w:type="spellEnd"/>
       <w:r>
@@ -1438,7 +1413,7 @@
     <w:p>
       <w:r>
         <w:pict w14:anchorId="1FC95541">
-          <v:rect id="_x0000_i1132" style="width:0;height:1.5pt" o:hralign="center" o:hrstd="t" o:hr="t" fillcolor="#a0a0a0" stroked="f"/>
+          <v:rect id="_x0000_i1036" style="width:0;height:1.5pt" o:hralign="center" o:hrstd="t" o:hr="t" fillcolor="#a0a0a0" stroked="f"/>
         </w:pict>
       </w:r>
     </w:p>
@@ -1504,15 +1479,7 @@
     </w:p>
     <w:p>
       <w:r>
-        <w:t xml:space="preserve">│ Metrics </w:t>
-      </w:r>
-      <w:proofErr w:type="gramStart"/>
-      <w:r>
-        <w:t>Loop  │</w:t>
-      </w:r>
-      <w:proofErr w:type="gramEnd"/>
-      <w:r>
-        <w:t xml:space="preserve">  ← background thread / </w:t>
+        <w:t xml:space="preserve">│ Metrics Loop  │  ← background thread / </w:t>
       </w:r>
       <w:proofErr w:type="spellStart"/>
       <w:r>
@@ -1549,15 +1516,7 @@
     </w:p>
     <w:p>
       <w:r>
-        <w:t xml:space="preserve">│ State Store   </w:t>
-      </w:r>
-      <w:proofErr w:type="gramStart"/>
-      <w:r>
-        <w:t>│  ←</w:t>
-      </w:r>
-      <w:proofErr w:type="gramEnd"/>
-      <w:r>
-        <w:t xml:space="preserve"> ring buffer</w:t>
+        <w:t>│ State Store   │  ← ring buffer</w:t>
       </w:r>
     </w:p>
     <w:p>
@@ -1605,7 +1564,7 @@
     <w:p>
       <w:r>
         <w:pict w14:anchorId="09D867E6">
-          <v:rect id="_x0000_i1133" style="width:0;height:1.5pt" o:hralign="center" o:hrstd="t" o:hr="t" fillcolor="#a0a0a0" stroked="f"/>
+          <v:rect id="_x0000_i1037" style="width:0;height:1.5pt" o:hralign="center" o:hrstd="t" o:hr="t" fillcolor="#a0a0a0" stroked="f"/>
         </w:pict>
       </w:r>
     </w:p>
@@ -1686,20 +1645,15 @@
           <w:numId w:val="11"/>
         </w:numPr>
       </w:pPr>
-      <w:proofErr w:type="gramStart"/>
       <w:r>
         <w:lastRenderedPageBreak/>
-        <w:t>Quit</w:t>
-      </w:r>
-      <w:proofErr w:type="gramEnd"/>
-      <w:r>
-        <w:t xml:space="preserve"> cleanly</w:t>
+        <w:t>Quit cleanly</w:t>
       </w:r>
     </w:p>
     <w:p>
       <w:r>
         <w:pict w14:anchorId="4E168865">
-          <v:rect id="_x0000_i1134" style="width:0;height:1.5pt" o:hralign="center" o:hrstd="t" o:hr="t" fillcolor="#a0a0a0" stroked="f"/>
+          <v:rect id="_x0000_i1038" style="width:0;height:1.5pt" o:hralign="center" o:hrstd="t" o:hr="t" fillcolor="#a0a0a0" stroked="f"/>
         </w:pict>
       </w:r>
     </w:p>
@@ -1787,7 +1741,7 @@
     <w:p>
       <w:r>
         <w:pict w14:anchorId="517B5A1D">
-          <v:rect id="_x0000_i1135" style="width:0;height:1.5pt" o:hralign="center" o:hrstd="t" o:hr="t" fillcolor="#a0a0a0" stroked="f"/>
+          <v:rect id="_x0000_i1039" style="width:0;height:1.5pt" o:hralign="center" o:hrstd="t" o:hr="t" fillcolor="#a0a0a0" stroked="f"/>
         </w:pict>
       </w:r>
     </w:p>
@@ -1853,7 +1807,7 @@
     <w:p>
       <w:r>
         <w:pict w14:anchorId="043CF90F">
-          <v:rect id="_x0000_i1136" style="width:0;height:1.5pt" o:hralign="center" o:hrstd="t" o:hr="t" fillcolor="#a0a0a0" stroked="f"/>
+          <v:rect id="_x0000_i1040" style="width:0;height:1.5pt" o:hralign="center" o:hrstd="t" o:hr="t" fillcolor="#a0a0a0" stroked="f"/>
         </w:pict>
       </w:r>
     </w:p>
@@ -1948,7 +1902,110 @@
         <w:t>Easy to explain, hard to execute well</w:t>
       </w:r>
     </w:p>
-    <w:p/>
+    <w:p>
+      <w:pPr>
+        <w:pStyle w:val="Heading1"/>
+      </w:pPr>
+      <w:r>
+        <w:lastRenderedPageBreak/>
+        <w:t xml:space="preserve">Appendix </w:t>
+      </w:r>
+    </w:p>
+    <w:p>
+      <w:pPr>
+        <w:pStyle w:val="Heading2"/>
+      </w:pPr>
+      <w:r>
+        <w:t xml:space="preserve">Uptime </w:t>
+      </w:r>
+    </w:p>
+    <w:p>
+      <w:r>
+        <w:rPr>
+          <w:noProof/>
+        </w:rPr>
+        <w:drawing>
+          <wp:inline distT="0" distB="0" distL="0" distR="0" wp14:anchorId="76B61574" wp14:editId="31B78F7A">
+            <wp:extent cx="5943600" cy="1252855"/>
+            <wp:effectExtent l="0" t="0" r="0" b="4445"/>
+            <wp:docPr id="17772588" name="Picture 1"/>
+            <wp:cNvGraphicFramePr>
+              <a:graphicFrameLocks xmlns:a="http://schemas.openxmlformats.org/drawingml/2006/main" noChangeAspect="1"/>
+            </wp:cNvGraphicFramePr>
+            <a:graphic xmlns:a="http://schemas.openxmlformats.org/drawingml/2006/main">
+              <a:graphicData uri="http://schemas.openxmlformats.org/drawingml/2006/picture">
+                <pic:pic xmlns:pic="http://schemas.openxmlformats.org/drawingml/2006/picture">
+                  <pic:nvPicPr>
+                    <pic:cNvPr id="17772588" name=""/>
+                    <pic:cNvPicPr/>
+                  </pic:nvPicPr>
+                  <pic:blipFill>
+                    <a:blip r:embed="rId5"/>
+                    <a:stretch>
+                      <a:fillRect/>
+                    </a:stretch>
+                  </pic:blipFill>
+                  <pic:spPr>
+                    <a:xfrm>
+                      <a:off x="0" y="0"/>
+                      <a:ext cx="5943600" cy="1252855"/>
+                    </a:xfrm>
+                    <a:prstGeom prst="rect">
+                      <a:avLst/>
+                    </a:prstGeom>
+                  </pic:spPr>
+                </pic:pic>
+              </a:graphicData>
+            </a:graphic>
+          </wp:inline>
+        </w:drawing>
+      </w:r>
+    </w:p>
+    <w:p>
+      <w:r>
+        <w:t xml:space="preserve">System uptime is computed in metrics.py as the difference between the current system time and the system boot time retrieved via </w:t>
+      </w:r>
+      <w:proofErr w:type="spellStart"/>
+      <w:r>
+        <w:t>psutil</w:t>
+      </w:r>
+      <w:proofErr w:type="spellEnd"/>
+      <w:r>
+        <w:t xml:space="preserve">, producing a raw value in seconds. This raw </w:t>
+      </w:r>
+      <w:proofErr w:type="spellStart"/>
+      <w:r>
+        <w:t>uptime_seconds</w:t>
+      </w:r>
+      <w:proofErr w:type="spellEnd"/>
+      <w:r>
+        <w:t xml:space="preserve"> value is passed to </w:t>
+      </w:r>
+      <w:proofErr w:type="spellStart"/>
+      <w:r>
+        <w:t>MetricsCollector.format_uptime</w:t>
+      </w:r>
+      <w:proofErr w:type="spellEnd"/>
+      <w:r>
+        <w:t xml:space="preserve">() (invoked in details_window.py) for presentation. The formatter converts seconds into a human-readable string of the form Xd </w:t>
+      </w:r>
+      <w:proofErr w:type="spellStart"/>
+      <w:r>
+        <w:t>Yh</w:t>
+      </w:r>
+      <w:proofErr w:type="spellEnd"/>
+      <w:r>
+        <w:t xml:space="preserve"> </w:t>
+      </w:r>
+      <w:proofErr w:type="spellStart"/>
+      <w:r>
+        <w:t>Zm</w:t>
+      </w:r>
+      <w:proofErr w:type="spellEnd"/>
+      <w:r>
+        <w:t xml:space="preserve"> by dividing into days (86400 s), hours (3600 s), and minutes (60 s), representing time since last system boot.</w:t>
+      </w:r>
+    </w:p>
     <w:sectPr>
       <w:pgSz w:w="12240" w:h="15840"/>
       <w:pgMar w:top="1440" w:right="1440" w:bottom="1440" w:left="1440" w:header="720" w:footer="720" w:gutter="0"/>
@@ -4484,7 +4541,6 @@
     <w:next w:val="Normal"/>
     <w:link w:val="Heading2Char"/>
     <w:uiPriority w:val="9"/>
-    <w:semiHidden/>
     <w:unhideWhenUsed/>
     <w:qFormat/>
     <w:rsid w:val="001869A1"/>
@@ -4700,7 +4756,6 @@
     <w:basedOn w:val="DefaultParagraphFont"/>
     <w:link w:val="Heading2"/>
     <w:uiPriority w:val="9"/>
-    <w:semiHidden/>
     <w:rsid w:val="001869A1"/>
     <w:rPr>
       <w:rFonts w:asciiTheme="majorHAnsi" w:eastAsiaTheme="majorEastAsia" w:hAnsiTheme="majorHAnsi" w:cstheme="majorBidi"/>

</xml_diff>